<commit_message>
cambios de la documentacion
</commit_message>
<xml_diff>
--- a/reports/D02/Student #5/planning and progress report student 5.docx
+++ b/reports/D02/Student #5/planning and progress report student 5.docx
@@ -9577,6 +9577,11 @@
       </w:r>
     </w:p>
     <w:p>
+      <w:pPr>
+        <w:rPr>
+          <w:u w:val="single"/>
+        </w:rPr>
+      </w:pPr>
       <w:proofErr w:type="gramStart"/>
       <w:r>
         <w:rPr>
@@ -9668,6 +9673,12 @@
         <w:t>hours</w:t>
       </w:r>
       <w:proofErr w:type="spellEnd"/>
+      <w:r>
+        <w:rPr>
+          <w:b/>
+        </w:rPr>
+        <w:t xml:space="preserve"> </w:t>
+      </w:r>
     </w:p>
     <w:p/>
     <w:p>
@@ -10558,7 +10569,16 @@
                 <w:sz w:val="22"/>
                 <w:szCs w:val="22"/>
               </w:rPr>
-              <w:t xml:space="preserve"> C</w:t>
+              <w:t xml:space="preserve"> </w:t>
+            </w:r>
+            <w:proofErr w:type="spellStart"/>
+            <w:r>
+              <w:rPr>
+                <w:color w:val="000000"/>
+                <w:sz w:val="22"/>
+                <w:szCs w:val="22"/>
+              </w:rPr>
+              <w:t>C</w:t>
             </w:r>
             <w:r>
               <w:rPr>
@@ -10567,6 +10587,16 @@
                 <w:szCs w:val="22"/>
               </w:rPr>
               <w:t>ompleted</w:t>
+            </w:r>
+            <w:proofErr w:type="spellEnd"/>
+            <w:r>
+              <w:rPr>
+                <w:color w:val="000000"/>
+                <w:sz w:val="22"/>
+                <w:szCs w:val="22"/>
+                <w:u w:val="single"/>
+              </w:rPr>
+              <w:t xml:space="preserve"> </w:t>
             </w:r>
           </w:p>
         </w:tc>

</xml_diff>